<commit_message>
Basic flow without designs
</commit_message>
<xml_diff>
--- a/exportTemplate.docx
+++ b/exportTemplate.docx
@@ -32,147 +32,16 @@
     </w:p>
     <w:p>
       <w:pPr>
-        <w:rPr>
-          <w:color w:val="404040"/>
-        </w:rPr>
+        <w:pStyle w:val="Heading2"/>
+        <w:rPr/>
       </w:pPr>
+      <w:bookmarkStart w:colFirst="0" w:colLast="0" w:name="_heading=h.tdbl65x2wmzz" w:id="0"/>
+      <w:bookmarkEnd w:id="0"/>
       <w:r>
         <w:rPr>
           <w:rtl w:val="0"/>
         </w:rPr>
-      </w:r>
-    </w:p>
-    <w:tbl>
-      <w:tblPr>
-        <w:tblStyle w:val="Table1"/>
-        <w:tblW w:w="9030.0" w:type="dxa"/>
-        <w:jc w:val="left"/>
-        <w:tblInd w:w="0.0" w:type="dxa"/>
-        <w:tblBorders>
-          <w:top w:color="b4c6e7" w:space="0" w:sz="4" w:val="single"/>
-          <w:left w:color="b4c6e7" w:space="0" w:sz="4" w:val="single"/>
-          <w:bottom w:color="b4c6e7" w:space="0" w:sz="4" w:val="single"/>
-          <w:right w:color="b4c6e7" w:space="0" w:sz="4" w:val="single"/>
-          <w:insideH w:color="b4c6e7" w:space="0" w:sz="4" w:val="single"/>
-          <w:insideV w:color="b4c6e7" w:space="0" w:sz="4" w:val="single"/>
-        </w:tblBorders>
-        <w:tblLayout w:type="fixed"/>
-        <w:tblLook w:val="04A0"/>
-      </w:tblPr>
-      <w:tblGrid>
-        <w:gridCol w:w="2970"/>
-        <w:gridCol w:w="6060"/>
-        <w:tblGridChange w:id="0">
-          <w:tblGrid>
-            <w:gridCol w:w="2970"/>
-            <w:gridCol w:w="6060"/>
-          </w:tblGrid>
-        </w:tblGridChange>
-      </w:tblGrid>
-      <w:tr>
-        <w:tc>
-          <w:tcPr/>
-          <w:p>
-            <w:pPr>
-              <w:rPr/>
-            </w:pPr>
-            <w:r>
-              <w:rPr>
-                <w:rtl w:val="0"/>
-              </w:rPr>
-              <w:t xml:space="preserve">{headerStatement}</w:t>
-            </w:r>
-          </w:p>
-        </w:tc>
-        <w:tc>
-          <w:tcPr/>
-          <w:p>
-            <w:pPr>
-              <w:rPr/>
-            </w:pPr>
-            <w:r>
-              <w:rPr>
-                <w:rtl w:val="0"/>
-              </w:rPr>
-              <w:t xml:space="preserve">{headerComment}</w:t>
-            </w:r>
-          </w:p>
-        </w:tc>
-      </w:tr>
-      <w:tr>
-        <w:tc>
-          <w:tcPr/>
-          <w:p>
-            <w:pPr>
-              <w:rPr/>
-            </w:pPr>
-            <w:r>
-              <w:rPr>
-                <w:rtl w:val="0"/>
-              </w:rPr>
-              <w:t xml:space="preserve">{#</w:t>
-            </w:r>
-            <w:r>
-              <w:rPr>
-                <w:b w:val="0"/>
-                <w:rtl w:val="0"/>
-              </w:rPr>
-              <w:t xml:space="preserve">sortedStatementList</w:t>
-            </w:r>
-            <w:r>
-              <w:rPr>
-                <w:rtl w:val="0"/>
-              </w:rPr>
-              <w:t xml:space="preserve">}{title}</w:t>
-            </w:r>
-          </w:p>
-        </w:tc>
-        <w:tc>
-          <w:tcPr/>
-          <w:p>
-            <w:pPr>
-              <w:rPr/>
-            </w:pPr>
-            <w:r>
-              <w:rPr>
-                <w:rtl w:val="0"/>
-              </w:rPr>
-              <w:t xml:space="preserve">{comment}{/sortedStatementList}</w:t>
-            </w:r>
-          </w:p>
-          <w:p>
-            <w:pPr>
-              <w:rPr/>
-            </w:pPr>
-            <w:r>
-              <w:rPr>
-                <w:rtl w:val="0"/>
-              </w:rPr>
-            </w:r>
-          </w:p>
-        </w:tc>
-      </w:tr>
-    </w:tbl>
-    <w:p>
-      <w:pPr>
-        <w:rPr/>
-      </w:pPr>
-      <w:r>
-        <w:rPr>
-          <w:rtl w:val="0"/>
-        </w:rPr>
-      </w:r>
-    </w:p>
-    <w:p>
-      <w:pPr>
-        <w:pStyle w:val="Heading1"/>
-        <w:rPr/>
-      </w:pPr>
-      <w:r>
-        <w:rPr>
-          <w:rtl w:val="0"/>
-        </w:rPr>
-        <w:t xml:space="preserve">{labelSummaryComment}</w:t>
+        <w:t xml:space="preserve">{keywordHeader}</w:t>
       </w:r>
     </w:p>
     <w:p>
@@ -183,7 +52,32 @@
         <w:rPr>
           <w:rtl w:val="0"/>
         </w:rPr>
-        <w:t xml:space="preserve">{^hasSummaryComment}{labelNoSummaryComment}{/hasSummaryComment}{#hasSummaryComment}{summaryComment}{/hasSummaryComment}</w:t>
+        <w:t xml:space="preserve">{keywordsList}</w:t>
+      </w:r>
+    </w:p>
+    <w:p>
+      <w:pPr>
+        <w:pStyle w:val="Heading2"/>
+        <w:rPr/>
+      </w:pPr>
+      <w:bookmarkStart w:colFirst="0" w:colLast="0" w:name="_heading=h.7755qbow6uqa" w:id="1"/>
+      <w:bookmarkEnd w:id="1"/>
+      <w:r>
+        <w:rPr>
+          <w:rtl w:val="0"/>
+        </w:rPr>
+        <w:t xml:space="preserve">{essayHeader}</w:t>
+      </w:r>
+    </w:p>
+    <w:p>
+      <w:pPr>
+        <w:rPr/>
+      </w:pPr>
+      <w:r>
+        <w:rPr>
+          <w:rtl w:val="0"/>
+        </w:rPr>
+        <w:t xml:space="preserve">{essay}</w:t>
       </w:r>
     </w:p>
     <w:p>
@@ -211,7 +105,7 @@
     </w:p>
     <w:tbl>
       <w:tblPr>
-        <w:tblStyle w:val="Table2"/>
+        <w:tblStyle w:val="Table1"/>
         <w:tblW w:w="9067.0" w:type="dxa"/>
         <w:jc w:val="left"/>
         <w:tblInd w:w="0.0" w:type="dxa"/>
@@ -598,6 +492,116 @@
       <w:szCs w:val="56"/>
     </w:rPr>
   </w:style>
+  <w:style w:type="paragraph" w:styleId="Normal" w:default="1">
+    <w:name w:val="normal"/>
+  </w:style>
+  <w:style w:type="table" w:styleId="TableNormal" w:default="1">
+    <w:name w:val="Table Normal"/>
+  </w:style>
+  <w:style w:type="paragraph" w:styleId="Heading1">
+    <w:name w:val="heading 1"/>
+    <w:basedOn w:val="Normal"/>
+    <w:next w:val="Normal"/>
+    <w:pPr>
+      <w:keepNext w:val="1"/>
+      <w:keepLines w:val="1"/>
+      <w:spacing w:after="0" w:before="240" w:lineRule="auto"/>
+    </w:pPr>
+    <w:rPr>
+      <w:rFonts w:ascii="Calibri" w:cs="Calibri" w:eastAsia="Calibri" w:hAnsi="Calibri"/>
+      <w:color w:val="2f5496"/>
+      <w:sz w:val="32"/>
+      <w:szCs w:val="32"/>
+    </w:rPr>
+  </w:style>
+  <w:style w:type="paragraph" w:styleId="Heading2">
+    <w:name w:val="heading 2"/>
+    <w:basedOn w:val="Normal"/>
+    <w:next w:val="Normal"/>
+    <w:pPr>
+      <w:keepNext w:val="1"/>
+      <w:keepLines w:val="1"/>
+      <w:spacing w:after="80" w:before="360" w:lineRule="auto"/>
+    </w:pPr>
+    <w:rPr>
+      <w:b w:val="1"/>
+      <w:sz w:val="36"/>
+      <w:szCs w:val="36"/>
+    </w:rPr>
+  </w:style>
+  <w:style w:type="paragraph" w:styleId="Heading3">
+    <w:name w:val="heading 3"/>
+    <w:basedOn w:val="Normal"/>
+    <w:next w:val="Normal"/>
+    <w:pPr>
+      <w:keepNext w:val="1"/>
+      <w:keepLines w:val="1"/>
+      <w:spacing w:after="80" w:before="280" w:lineRule="auto"/>
+    </w:pPr>
+    <w:rPr>
+      <w:b w:val="1"/>
+      <w:sz w:val="28"/>
+      <w:szCs w:val="28"/>
+    </w:rPr>
+  </w:style>
+  <w:style w:type="paragraph" w:styleId="Heading4">
+    <w:name w:val="heading 4"/>
+    <w:basedOn w:val="Normal"/>
+    <w:next w:val="Normal"/>
+    <w:pPr>
+      <w:keepNext w:val="1"/>
+      <w:keepLines w:val="1"/>
+      <w:spacing w:after="40" w:before="240" w:lineRule="auto"/>
+    </w:pPr>
+    <w:rPr>
+      <w:b w:val="1"/>
+      <w:sz w:val="24"/>
+      <w:szCs w:val="24"/>
+    </w:rPr>
+  </w:style>
+  <w:style w:type="paragraph" w:styleId="Heading5">
+    <w:name w:val="heading 5"/>
+    <w:basedOn w:val="Normal"/>
+    <w:next w:val="Normal"/>
+    <w:pPr>
+      <w:keepNext w:val="1"/>
+      <w:keepLines w:val="1"/>
+      <w:spacing w:after="40" w:before="220" w:lineRule="auto"/>
+    </w:pPr>
+    <w:rPr>
+      <w:b w:val="1"/>
+      <w:sz w:val="22"/>
+      <w:szCs w:val="22"/>
+    </w:rPr>
+  </w:style>
+  <w:style w:type="paragraph" w:styleId="Heading6">
+    <w:name w:val="heading 6"/>
+    <w:basedOn w:val="Normal"/>
+    <w:next w:val="Normal"/>
+    <w:pPr>
+      <w:keepNext w:val="1"/>
+      <w:keepLines w:val="1"/>
+      <w:spacing w:after="40" w:before="200" w:lineRule="auto"/>
+    </w:pPr>
+    <w:rPr>
+      <w:b w:val="1"/>
+      <w:sz w:val="20"/>
+      <w:szCs w:val="20"/>
+    </w:rPr>
+  </w:style>
+  <w:style w:type="paragraph" w:styleId="Title">
+    <w:name w:val="Title"/>
+    <w:basedOn w:val="Normal"/>
+    <w:next w:val="Normal"/>
+    <w:pPr>
+      <w:spacing w:after="0" w:line="240" w:lineRule="auto"/>
+    </w:pPr>
+    <w:rPr>
+      <w:rFonts w:ascii="Calibri" w:cs="Calibri" w:eastAsia="Calibri" w:hAnsi="Calibri"/>
+      <w:sz w:val="56"/>
+      <w:szCs w:val="56"/>
+    </w:rPr>
+  </w:style>
   <w:style w:type="paragraph" w:styleId="Subtitle">
     <w:name w:val="Subtitle"/>
     <w:basedOn w:val="Normal"/>
@@ -805,6 +809,69 @@
     </w:tblStylePr>
   </w:style>
   <w:style w:type="table" w:styleId="Table2">
+    <w:basedOn w:val="TableNormal"/>
+    <w:pPr>
+      <w:spacing w:after="0" w:line="240" w:lineRule="auto"/>
+    </w:pPr>
+    <w:tblPr>
+      <w:tblStyleRowBandSize w:val="1"/>
+      <w:tblStyleColBandSize w:val="1"/>
+      <w:tblCellMar>
+        <w:top w:w="0.0" w:type="dxa"/>
+        <w:left w:w="108.0" w:type="dxa"/>
+        <w:bottom w:w="0.0" w:type="dxa"/>
+        <w:right w:w="108.0" w:type="dxa"/>
+      </w:tblCellMar>
+    </w:tblPr>
+    <w:tblStylePr w:type="firstCol">
+      <w:rPr>
+        <w:b w:val="1"/>
+      </w:rPr>
+    </w:tblStylePr>
+    <w:tblStylePr w:type="firstRow">
+      <w:rPr>
+        <w:b w:val="1"/>
+      </w:rPr>
+      <w:tcPr>
+        <w:tcBorders>
+          <w:bottom w:color="8eaadb" w:space="0" w:sz="12" w:val="single"/>
+        </w:tcBorders>
+      </w:tcPr>
+    </w:tblStylePr>
+    <w:tblStylePr w:type="lastCol">
+      <w:rPr>
+        <w:b w:val="1"/>
+      </w:rPr>
+    </w:tblStylePr>
+    <w:tblStylePr w:type="lastRow">
+      <w:rPr>
+        <w:b w:val="1"/>
+      </w:rPr>
+      <w:tcPr>
+        <w:tcBorders>
+          <w:top w:color="8eaadb" w:space="0" w:sz="4" w:val="single"/>
+        </w:tcBorders>
+      </w:tcPr>
+    </w:tblStylePr>
+  </w:style>
+  <w:style w:type="paragraph" w:styleId="Subtitle">
+    <w:name w:val="Subtitle"/>
+    <w:basedOn w:val="Normal"/>
+    <w:next w:val="Normal"/>
+    <w:pPr>
+      <w:keepNext w:val="1"/>
+      <w:keepLines w:val="1"/>
+      <w:spacing w:after="80" w:before="360" w:lineRule="auto"/>
+    </w:pPr>
+    <w:rPr>
+      <w:rFonts w:ascii="Georgia" w:cs="Georgia" w:eastAsia="Georgia" w:hAnsi="Georgia"/>
+      <w:i w:val="1"/>
+      <w:color w:val="666666"/>
+      <w:sz w:val="48"/>
+      <w:szCs w:val="48"/>
+    </w:rPr>
+  </w:style>
+  <w:style w:type="table" w:styleId="Table1">
     <w:basedOn w:val="TableNormal"/>
     <w:pPr>
       <w:spacing w:after="0" w:line="240" w:lineRule="auto"/>
@@ -1175,7 +1242,7 @@
 
 <file path=customXML/item1.xml><?xml version="1.0" encoding="utf-8"?>
 <go:gDocsCustomXmlDataStorage xmlns:go="http://customooxmlschemas.google.com/" xmlns:r="http://schemas.openxmlformats.org/officeDocument/2006/relationships">
-  <go:docsCustomData xmlns:go="http://customooxmlschemas.google.com/" roundtripDataSignature="AMtx7mg9cVPvGUQwqfcKzA+7z4sB2mw0JQ==">AMUW2mWI78Qhum2Y0BB2oPh9V5bpM/V7bn9K8/KOkCvW93Rr3NHJ0WSxGQwDvfTAAQeMQ5ZgwCMHCD4mpt/H1mWCgQn8gRA+VZAh66vTmLr6fLhbWBuzwiI=</go:docsCustomData>
+  <go:docsCustomData xmlns:go="http://customooxmlschemas.google.com/" roundtripDataSignature="AMtx7mjn9hZnEGvqeiIivo0JxnUW/tcoJQ==">AMUW2mUkX968HJBpMGi2/p7Q6/rKi5bNXjWyrDLdi9ET3ed/hztaPy9eXTj31qOXJG+8GvhJnr46LR9+mNSTXvFog/bdLrIysx3Gvs0rqt3obyj8NY2kGSAuFwIJ0JE/8w9XrAbsMmju3baY8ZOxy/JQjxmmwa+4iA==</go:docsCustomData>
 </go:gDocsCustomXmlDataStorage>
 </file>
 

</xml_diff>